<commit_message>
frameLength be assigned directly by "15" ,still can`t translate to integer
</commit_message>
<xml_diff>
--- a/Pseudocode.docx
+++ b/Pseudocode.docx
@@ -328,22 +328,28 @@
         <w:t>Problem:</w:t>
       </w:r>
     </w:p>
-    <w:p>
+    <w:p/>
+    <w:p>
+      <w:r>
+        <w:rPr>
+          <w:rFonts w:hint="eastAsia"/>
+        </w:rPr>
+        <w:t>ValueError: invalid literal for int() with base 10</w:t>
+      </w:r>
+    </w:p>
+    <w:p>
+      <w:r>
+        <w:tab/>
+      </w:r>
+      <w:r>
+        <w:tab/>
+        <w:t xml:space="preserve">problem of translate </w:t>
+      </w:r>
+      <w:r>
+        <w:t>first 5 bits of file (frameLength) into integer</w:t>
+      </w:r>
       <w:bookmarkStart w:id="0" w:name="_GoBack"/>
       <w:bookmarkEnd w:id="0"/>
-    </w:p>
-    <w:p>
-      <w:pPr>
-        <w:rPr>
-          <w:rFonts w:hint="eastAsia"/>
-        </w:rPr>
-      </w:pPr>
-      <w:r>
-        <w:rPr>
-          <w:rFonts w:hint="eastAsia"/>
-        </w:rPr>
-        <w:t>ValueError: invalid literal for int() with base 10</w:t>
-      </w:r>
     </w:p>
     <w:sectPr>
       <w:pgSz w:w="12240" w:h="15840"/>

</xml_diff>